<commit_message>
Todos os contratos de admissão estão funcionando, versão 1.0
</commit_message>
<xml_diff>
--- a/templates/TERMO DE AUTORIZAÇÃO DE IMAGEM_MODEL.docx
+++ b/templates/TERMO DE AUTORIZAÇÃO DE IMAGEM_MODEL.docx
@@ -376,7 +376,7 @@
           <w:sz w:val="22"/>
           <w:szCs w:val="22"/>
         </w:rPr>
-        <w:t>{{SEDE}}, {{DATA_ASSINATURA}}</w:t>
+        <w:t>{{DATA_ASSINATURA}}</w:t>
       </w:r>
     </w:p>
     <w:p>
@@ -1601,29 +1601,6 @@
 </file>
 
 <file path=customXml/item1.xml><?xml version="1.0" encoding="utf-8"?>
-<?mso-contentType ?>
-<FormTemplates xmlns="http://schemas.microsoft.com/sharepoint/v3/contenttype/forms">
-  <Display>DocumentLibraryForm</Display>
-  <Edit>DocumentLibraryForm</Edit>
-  <New>DocumentLibraryForm</New>
-</FormTemplates>
-</file>
-
-<file path=customXml/item2.xml><?xml version="1.0" encoding="utf-8"?>
-<p:properties xmlns:p="http://schemas.microsoft.com/office/2006/metadata/properties" xmlns:xsi="http://www.w3.org/2001/XMLSchema-instance" xmlns:pc="http://schemas.microsoft.com/office/infopath/2007/PartnerControls">
-  <documentManagement>
-    <lcf76f155ced4ddcb4097134ff3c332f xmlns="6869da04-da73-432d-a706-ab16f2b57973">
-      <Terms xmlns="http://schemas.microsoft.com/office/infopath/2007/PartnerControls"/>
-    </lcf76f155ced4ddcb4097134ff3c332f>
-    <TaxCatchAll xmlns="ea1ef7ed-680d-4aba-8cf7-c0c784ef4937" xsi:nil="true"/>
-    <_ip_UnifiedCompliancePolicyUIAction xmlns="http://schemas.microsoft.com/sharepoint/v3" xsi:nil="true"/>
-    <_ip_UnifiedCompliancePolicyProperties xmlns="http://schemas.microsoft.com/sharepoint/v3" xsi:nil="true"/>
-    <_Flow_SignoffStatus xmlns="6869da04-da73-432d-a706-ab16f2b57973" xsi:nil="true"/>
-  </documentManagement>
-</p:properties>
-</file>
-
-<file path=customXml/item3.xml><?xml version="1.0" encoding="utf-8"?>
 <ct:contentTypeSchema xmlns:ct="http://schemas.microsoft.com/office/2006/metadata/contentType" xmlns:ma="http://schemas.microsoft.com/office/2006/metadata/properties/metaAttributes" ct:_="" ma:_="" ma:contentTypeName="Documento" ma:contentTypeID="0x010100E40961CF69CF3146BF834344DE0A682E" ma:contentTypeVersion="20" ma:contentTypeDescription="Crie um novo documento." ma:contentTypeScope="" ma:versionID="771f60f2d13dc5c47d4a0466bc7000da">
   <xsd:schema xmlns:xsd="http://www.w3.org/2001/XMLSchema" xmlns:xs="http://www.w3.org/2001/XMLSchema" xmlns:p="http://schemas.microsoft.com/office/2006/metadata/properties" xmlns:ns1="http://schemas.microsoft.com/sharepoint/v3" xmlns:ns2="6869da04-da73-432d-a706-ab16f2b57973" xmlns:ns3="ea1ef7ed-680d-4aba-8cf7-c0c784ef4937" targetNamespace="http://schemas.microsoft.com/office/2006/metadata/properties" ma:root="true" ma:fieldsID="a274bc0a265de54ab92331b4839da11e" ns1:_="" ns2:_="" ns3:_="">
     <xsd:import namespace="http://schemas.microsoft.com/sharepoint/v3"/>
@@ -1893,10 +1870,45 @@
 </ct:contentTypeSchema>
 </file>
 
+<file path=customXml/item2.xml><?xml version="1.0" encoding="utf-8"?>
+<p:properties xmlns:p="http://schemas.microsoft.com/office/2006/metadata/properties" xmlns:xsi="http://www.w3.org/2001/XMLSchema-instance" xmlns:pc="http://schemas.microsoft.com/office/infopath/2007/PartnerControls">
+  <documentManagement>
+    <lcf76f155ced4ddcb4097134ff3c332f xmlns="6869da04-da73-432d-a706-ab16f2b57973">
+      <Terms xmlns="http://schemas.microsoft.com/office/infopath/2007/PartnerControls"/>
+    </lcf76f155ced4ddcb4097134ff3c332f>
+    <TaxCatchAll xmlns="ea1ef7ed-680d-4aba-8cf7-c0c784ef4937" xsi:nil="true"/>
+    <_ip_UnifiedCompliancePolicyUIAction xmlns="http://schemas.microsoft.com/sharepoint/v3" xsi:nil="true"/>
+    <_ip_UnifiedCompliancePolicyProperties xmlns="http://schemas.microsoft.com/sharepoint/v3" xsi:nil="true"/>
+    <_Flow_SignoffStatus xmlns="6869da04-da73-432d-a706-ab16f2b57973" xsi:nil="true"/>
+  </documentManagement>
+</p:properties>
+</file>
+
+<file path=customXml/item3.xml><?xml version="1.0" encoding="utf-8"?>
+<?mso-contentType ?>
+<FormTemplates xmlns="http://schemas.microsoft.com/sharepoint/v3/contenttype/forms">
+  <Display>DocumentLibraryForm</Display>
+  <Edit>DocumentLibraryForm</Edit>
+  <New>DocumentLibraryForm</New>
+</FormTemplates>
+</file>
+
 <file path=customXml/itemProps1.xml><?xml version="1.0" encoding="utf-8"?>
-<ds:datastoreItem xmlns:ds="http://schemas.openxmlformats.org/officeDocument/2006/customXml" ds:itemID="{FB158F69-B29B-42F8-8E2D-3FB78D8CC02D}">
+<ds:datastoreItem xmlns:ds="http://schemas.openxmlformats.org/officeDocument/2006/customXml" ds:itemID="{2A14542E-4A78-4C47-8EBE-A0171A52108C}">
   <ds:schemaRefs>
-    <ds:schemaRef ds:uri="http://schemas.microsoft.com/sharepoint/v3/contenttype/forms"/>
+    <ds:schemaRef ds:uri="http://schemas.microsoft.com/office/2006/metadata/contentType"/>
+    <ds:schemaRef ds:uri="http://schemas.microsoft.com/office/2006/metadata/properties/metaAttributes"/>
+    <ds:schemaRef ds:uri="http://www.w3.org/2001/XMLSchema"/>
+    <ds:schemaRef ds:uri="http://schemas.microsoft.com/office/2006/metadata/properties"/>
+    <ds:schemaRef ds:uri="http://schemas.microsoft.com/sharepoint/v3"/>
+    <ds:schemaRef ds:uri="6869da04-da73-432d-a706-ab16f2b57973"/>
+    <ds:schemaRef ds:uri="ea1ef7ed-680d-4aba-8cf7-c0c784ef4937"/>
+    <ds:schemaRef ds:uri="http://schemas.microsoft.com/office/2006/documentManagement/types"/>
+    <ds:schemaRef ds:uri="http://schemas.microsoft.com/office/infopath/2007/PartnerControls"/>
+    <ds:schemaRef ds:uri="http://schemas.openxmlformats.org/package/2006/metadata/core-properties"/>
+    <ds:schemaRef ds:uri="http://purl.org/dc/elements/1.1/"/>
+    <ds:schemaRef ds:uri="http://purl.org/dc/terms/"/>
+    <ds:schemaRef ds:uri="http://schemas.microsoft.com/internal/obd"/>
   </ds:schemaRefs>
 </ds:datastoreItem>
 </file>
@@ -1914,21 +1926,9 @@
 </file>
 
 <file path=customXml/itemProps3.xml><?xml version="1.0" encoding="utf-8"?>
-<ds:datastoreItem xmlns:ds="http://schemas.openxmlformats.org/officeDocument/2006/customXml" ds:itemID="{2A14542E-4A78-4C47-8EBE-A0171A52108C}">
+<ds:datastoreItem xmlns:ds="http://schemas.openxmlformats.org/officeDocument/2006/customXml" ds:itemID="{FB158F69-B29B-42F8-8E2D-3FB78D8CC02D}">
   <ds:schemaRefs>
-    <ds:schemaRef ds:uri="http://schemas.microsoft.com/office/2006/metadata/contentType"/>
-    <ds:schemaRef ds:uri="http://schemas.microsoft.com/office/2006/metadata/properties/metaAttributes"/>
-    <ds:schemaRef ds:uri="http://www.w3.org/2001/XMLSchema"/>
-    <ds:schemaRef ds:uri="http://schemas.microsoft.com/office/2006/metadata/properties"/>
-    <ds:schemaRef ds:uri="http://schemas.microsoft.com/sharepoint/v3"/>
-    <ds:schemaRef ds:uri="6869da04-da73-432d-a706-ab16f2b57973"/>
-    <ds:schemaRef ds:uri="ea1ef7ed-680d-4aba-8cf7-c0c784ef4937"/>
-    <ds:schemaRef ds:uri="http://schemas.microsoft.com/office/2006/documentManagement/types"/>
-    <ds:schemaRef ds:uri="http://schemas.microsoft.com/office/infopath/2007/PartnerControls"/>
-    <ds:schemaRef ds:uri="http://schemas.openxmlformats.org/package/2006/metadata/core-properties"/>
-    <ds:schemaRef ds:uri="http://purl.org/dc/elements/1.1/"/>
-    <ds:schemaRef ds:uri="http://purl.org/dc/terms/"/>
-    <ds:schemaRef ds:uri="http://schemas.microsoft.com/internal/obd"/>
+    <ds:schemaRef ds:uri="http://schemas.microsoft.com/sharepoint/v3/contenttype/forms"/>
   </ds:schemaRefs>
 </ds:datastoreItem>
 </file>
</xml_diff>